<commit_message>
60% presentatie, naam edit bonprinter elekraschema en edit backlog
</commit_message>
<xml_diff>
--- a/documentatie/manage en control/Productbacklog_groep_12 (1).docx
+++ b/documentatie/manage en control/Productbacklog_groep_12 (1).docx
@@ -126,7 +126,7 @@
                               <w:sdtContent>
                                 <w:p>
                                   <w:pPr>
-                                    <w:pStyle w:val="NoSpacing"/>
+                                    <w:pStyle w:val="Geenafstand"/>
                                     <w:spacing w:before="120"/>
                                     <w:jc w:val="center"/>
                                     <w:rPr>
@@ -144,7 +144,7 @@
                             </w:sdt>
                             <w:p>
                               <w:pPr>
-                                <w:pStyle w:val="NoSpacing"/>
+                                <w:pStyle w:val="Geenafstand"/>
                                 <w:spacing w:before="120"/>
                                 <w:jc w:val="center"/>
                                 <w:rPr>
@@ -263,7 +263,7 @@
                               <w:sdtContent>
                                 <w:p>
                                   <w:pPr>
-                                    <w:pStyle w:val="NoSpacing"/>
+                                    <w:pStyle w:val="Geenafstand"/>
                                     <w:jc w:val="center"/>
                                     <w:rPr>
                                       <w:rFonts w:asciiTheme="majorHAnsi" w:eastAsiaTheme="majorEastAsia" w:hAnsiTheme="majorHAnsi" w:cstheme="majorBidi"/>
@@ -288,7 +288,7 @@
                             </w:sdt>
                             <w:p>
                               <w:pPr>
-                                <w:pStyle w:val="Heading2"/>
+                                <w:pStyle w:val="Kop2"/>
                                 <w:jc w:val="center"/>
                                 <w:rPr>
                                   <w:sz w:val="36"/>
@@ -521,7 +521,7 @@
       <w:commentRangeEnd w:id="0"/>
       <w:r>
         <w:rPr>
-          <w:rStyle w:val="CommentReference"/>
+          <w:rStyle w:val="Verwijzingopmerking"/>
         </w:rPr>
         <w:lastRenderedPageBreak/>
         <w:commentReference w:id="0"/>
@@ -529,7 +529,7 @@
     </w:p>
     <w:tbl>
       <w:tblPr>
-        <w:tblStyle w:val="GridTable1Light"/>
+        <w:tblStyle w:val="Rastertabel1licht"/>
         <w:tblW w:w="0" w:type="auto"/>
         <w:tblLook w:val="04A0" w:firstRow="1" w:lastRow="0" w:firstColumn="1" w:lastColumn="0" w:noHBand="0" w:noVBand="1"/>
       </w:tblPr>
@@ -551,12 +551,14 @@
             <w:tcW w:w="0" w:type="auto"/>
           </w:tcPr>
           <w:p>
+            <w:proofErr w:type="spellStart"/>
             <w:r>
               <w:t>Requirement</w:t>
             </w:r>
             <w:r>
               <w:t>s</w:t>
             </w:r>
+            <w:proofErr w:type="spellEnd"/>
           </w:p>
         </w:tc>
         <w:tc>
@@ -606,9 +608,11 @@
             <w:pPr>
               <w:cnfStyle w:val="100000000000" w:firstRow="1" w:lastRow="0" w:firstColumn="0" w:lastColumn="0" w:oddVBand="0" w:evenVBand="0" w:oddHBand="0" w:evenHBand="0" w:firstRowFirstColumn="0" w:firstRowLastColumn="0" w:lastRowFirstColumn="0" w:lastRowLastColumn="0"/>
             </w:pPr>
+            <w:proofErr w:type="spellStart"/>
             <w:r>
               <w:t>MoSCoW</w:t>
             </w:r>
+            <w:proofErr w:type="spellEnd"/>
           </w:p>
         </w:tc>
       </w:tr>
@@ -623,7 +627,7 @@
           </w:tcPr>
           <w:p>
             <w:pPr>
-              <w:pStyle w:val="ListParagraph"/>
+              <w:pStyle w:val="Lijstalinea"/>
               <w:numPr>
                 <w:ilvl w:val="0"/>
                 <w:numId w:val="1"/>
@@ -667,7 +671,7 @@
           </w:tcPr>
           <w:p>
             <w:pPr>
-              <w:pStyle w:val="ListParagraph"/>
+              <w:pStyle w:val="Lijstalinea"/>
               <w:numPr>
                 <w:ilvl w:val="1"/>
                 <w:numId w:val="2"/>
@@ -680,7 +684,7 @@
           </w:p>
           <w:p>
             <w:pPr>
-              <w:pStyle w:val="ListParagraph"/>
+              <w:pStyle w:val="Lijstalinea"/>
               <w:numPr>
                 <w:ilvl w:val="1"/>
                 <w:numId w:val="2"/>
@@ -702,7 +706,7 @@
           </w:p>
           <w:p>
             <w:pPr>
-              <w:pStyle w:val="ListParagraph"/>
+              <w:pStyle w:val="Lijstalinea"/>
               <w:numPr>
                 <w:ilvl w:val="1"/>
                 <w:numId w:val="2"/>
@@ -724,7 +728,7 @@
           </w:p>
           <w:p>
             <w:pPr>
-              <w:pStyle w:val="ListParagraph"/>
+              <w:pStyle w:val="Lijstalinea"/>
               <w:numPr>
                 <w:ilvl w:val="1"/>
                 <w:numId w:val="2"/>
@@ -788,7 +792,7 @@
           </w:tcPr>
           <w:p>
             <w:pPr>
-              <w:pStyle w:val="ListParagraph"/>
+              <w:pStyle w:val="Lijstalinea"/>
               <w:numPr>
                 <w:ilvl w:val="0"/>
                 <w:numId w:val="1"/>
@@ -856,7 +860,7 @@
           </w:tcPr>
           <w:p>
             <w:pPr>
-              <w:pStyle w:val="ListParagraph"/>
+              <w:pStyle w:val="Lijstalinea"/>
               <w:numPr>
                 <w:ilvl w:val="1"/>
                 <w:numId w:val="3"/>
@@ -875,7 +879,7 @@
           </w:p>
           <w:p>
             <w:pPr>
-              <w:pStyle w:val="ListParagraph"/>
+              <w:pStyle w:val="Lijstalinea"/>
               <w:numPr>
                 <w:ilvl w:val="1"/>
                 <w:numId w:val="3"/>
@@ -891,7 +895,7 @@
           </w:p>
           <w:p>
             <w:pPr>
-              <w:pStyle w:val="ListParagraph"/>
+              <w:pStyle w:val="Lijstalinea"/>
               <w:numPr>
                 <w:ilvl w:val="1"/>
                 <w:numId w:val="3"/>
@@ -947,7 +951,7 @@
           </w:tcPr>
           <w:p>
             <w:pPr>
-              <w:pStyle w:val="ListParagraph"/>
+              <w:pStyle w:val="Lijstalinea"/>
               <w:numPr>
                 <w:ilvl w:val="0"/>
                 <w:numId w:val="1"/>
@@ -997,7 +1001,7 @@
           </w:tcPr>
           <w:p>
             <w:pPr>
-              <w:pStyle w:val="ListParagraph"/>
+              <w:pStyle w:val="Lijstalinea"/>
               <w:numPr>
                 <w:ilvl w:val="1"/>
                 <w:numId w:val="26"/>
@@ -1010,7 +1014,7 @@
           </w:p>
           <w:p>
             <w:pPr>
-              <w:pStyle w:val="ListParagraph"/>
+              <w:pStyle w:val="Lijstalinea"/>
               <w:numPr>
                 <w:ilvl w:val="1"/>
                 <w:numId w:val="26"/>
@@ -1026,7 +1030,7 @@
           </w:p>
           <w:p>
             <w:pPr>
-              <w:pStyle w:val="ListParagraph"/>
+              <w:pStyle w:val="Lijstalinea"/>
               <w:numPr>
                 <w:ilvl w:val="1"/>
                 <w:numId w:val="26"/>
@@ -1093,7 +1097,7 @@
           </w:tcPr>
           <w:p>
             <w:pPr>
-              <w:pStyle w:val="ListParagraph"/>
+              <w:pStyle w:val="Lijstalinea"/>
               <w:numPr>
                 <w:ilvl w:val="0"/>
                 <w:numId w:val="1"/>
@@ -1131,7 +1135,7 @@
           </w:tcPr>
           <w:p>
             <w:pPr>
-              <w:pStyle w:val="ListParagraph"/>
+              <w:pStyle w:val="Lijstalinea"/>
               <w:numPr>
                 <w:ilvl w:val="1"/>
                 <w:numId w:val="25"/>
@@ -1202,7 +1206,7 @@
           </w:tcPr>
           <w:p>
             <w:pPr>
-              <w:pStyle w:val="ListParagraph"/>
+              <w:pStyle w:val="Lijstalinea"/>
               <w:numPr>
                 <w:ilvl w:val="0"/>
                 <w:numId w:val="1"/>
@@ -1282,7 +1286,7 @@
           </w:tcPr>
           <w:p>
             <w:pPr>
-              <w:pStyle w:val="ListParagraph"/>
+              <w:pStyle w:val="Lijstalinea"/>
               <w:numPr>
                 <w:ilvl w:val="1"/>
                 <w:numId w:val="24"/>
@@ -1295,7 +1299,7 @@
           </w:p>
           <w:p>
             <w:pPr>
-              <w:pStyle w:val="ListParagraph"/>
+              <w:pStyle w:val="Lijstalinea"/>
               <w:numPr>
                 <w:ilvl w:val="1"/>
                 <w:numId w:val="24"/>
@@ -1311,7 +1315,7 @@
           </w:p>
           <w:p>
             <w:pPr>
-              <w:pStyle w:val="ListParagraph"/>
+              <w:pStyle w:val="Lijstalinea"/>
               <w:numPr>
                 <w:ilvl w:val="1"/>
                 <w:numId w:val="24"/>
@@ -1327,7 +1331,7 @@
           </w:p>
           <w:p>
             <w:pPr>
-              <w:pStyle w:val="ListParagraph"/>
+              <w:pStyle w:val="Lijstalinea"/>
               <w:numPr>
                 <w:ilvl w:val="1"/>
                 <w:numId w:val="24"/>
@@ -1340,7 +1344,7 @@
           </w:p>
           <w:p>
             <w:pPr>
-              <w:pStyle w:val="ListParagraph"/>
+              <w:pStyle w:val="Lijstalinea"/>
               <w:numPr>
                 <w:ilvl w:val="1"/>
                 <w:numId w:val="24"/>
@@ -1353,7 +1357,7 @@
           </w:p>
           <w:p>
             <w:pPr>
-              <w:pStyle w:val="ListParagraph"/>
+              <w:pStyle w:val="Lijstalinea"/>
               <w:numPr>
                 <w:ilvl w:val="1"/>
                 <w:numId w:val="24"/>
@@ -1366,7 +1370,7 @@
           </w:p>
           <w:p>
             <w:pPr>
-              <w:pStyle w:val="ListParagraph"/>
+              <w:pStyle w:val="Lijstalinea"/>
               <w:numPr>
                 <w:ilvl w:val="1"/>
                 <w:numId w:val="24"/>
@@ -1419,7 +1423,7 @@
           </w:tcPr>
           <w:p>
             <w:pPr>
-              <w:pStyle w:val="ListParagraph"/>
+              <w:pStyle w:val="Lijstalinea"/>
               <w:numPr>
                 <w:ilvl w:val="0"/>
                 <w:numId w:val="1"/>
@@ -1484,7 +1488,7 @@
           </w:tcPr>
           <w:p>
             <w:pPr>
-              <w:pStyle w:val="ListParagraph"/>
+              <w:pStyle w:val="Lijstalinea"/>
               <w:numPr>
                 <w:ilvl w:val="1"/>
                 <w:numId w:val="4"/>
@@ -1497,7 +1501,7 @@
           </w:p>
           <w:p>
             <w:pPr>
-              <w:pStyle w:val="ListParagraph"/>
+              <w:pStyle w:val="Lijstalinea"/>
               <w:numPr>
                 <w:ilvl w:val="1"/>
                 <w:numId w:val="4"/>
@@ -1510,7 +1514,7 @@
           </w:p>
           <w:p>
             <w:pPr>
-              <w:pStyle w:val="ListParagraph"/>
+              <w:pStyle w:val="Lijstalinea"/>
               <w:numPr>
                 <w:ilvl w:val="1"/>
                 <w:numId w:val="4"/>
@@ -1523,7 +1527,7 @@
           </w:p>
           <w:p>
             <w:pPr>
-              <w:pStyle w:val="ListParagraph"/>
+              <w:pStyle w:val="Lijstalinea"/>
               <w:numPr>
                 <w:ilvl w:val="1"/>
                 <w:numId w:val="4"/>
@@ -1585,7 +1589,7 @@
           </w:tcPr>
           <w:p>
             <w:pPr>
-              <w:pStyle w:val="ListParagraph"/>
+              <w:pStyle w:val="Lijstalinea"/>
               <w:numPr>
                 <w:ilvl w:val="0"/>
                 <w:numId w:val="1"/>
@@ -1661,7 +1665,7 @@
           </w:tcPr>
           <w:p>
             <w:pPr>
-              <w:pStyle w:val="ListParagraph"/>
+              <w:pStyle w:val="Lijstalinea"/>
               <w:numPr>
                 <w:ilvl w:val="1"/>
                 <w:numId w:val="5"/>
@@ -1674,7 +1678,7 @@
           </w:p>
           <w:p>
             <w:pPr>
-              <w:pStyle w:val="ListParagraph"/>
+              <w:pStyle w:val="Lijstalinea"/>
               <w:numPr>
                 <w:ilvl w:val="1"/>
                 <w:numId w:val="5"/>
@@ -1696,7 +1700,7 @@
           </w:p>
           <w:p>
             <w:pPr>
-              <w:pStyle w:val="ListParagraph"/>
+              <w:pStyle w:val="Lijstalinea"/>
               <w:numPr>
                 <w:ilvl w:val="1"/>
                 <w:numId w:val="5"/>
@@ -1779,7 +1783,7 @@
           </w:tcPr>
           <w:p>
             <w:pPr>
-              <w:pStyle w:val="ListParagraph"/>
+              <w:pStyle w:val="Lijstalinea"/>
               <w:numPr>
                 <w:ilvl w:val="0"/>
                 <w:numId w:val="1"/>
@@ -1817,7 +1821,7 @@
           </w:tcPr>
           <w:p>
             <w:pPr>
-              <w:pStyle w:val="ListParagraph"/>
+              <w:pStyle w:val="Lijstalinea"/>
               <w:numPr>
                 <w:ilvl w:val="1"/>
                 <w:numId w:val="23"/>
@@ -1833,7 +1837,7 @@
           </w:p>
           <w:p>
             <w:pPr>
-              <w:pStyle w:val="ListParagraph"/>
+              <w:pStyle w:val="Lijstalinea"/>
               <w:numPr>
                 <w:ilvl w:val="1"/>
                 <w:numId w:val="23"/>
@@ -1895,7 +1899,7 @@
           </w:tcPr>
           <w:p>
             <w:pPr>
-              <w:pStyle w:val="ListParagraph"/>
+              <w:pStyle w:val="Lijstalinea"/>
               <w:numPr>
                 <w:ilvl w:val="0"/>
                 <w:numId w:val="1"/>
@@ -1942,7 +1946,7 @@
           </w:tcPr>
           <w:p>
             <w:pPr>
-              <w:pStyle w:val="ListParagraph"/>
+              <w:pStyle w:val="Lijstalinea"/>
               <w:numPr>
                 <w:ilvl w:val="1"/>
                 <w:numId w:val="22"/>
@@ -1955,7 +1959,7 @@
           </w:p>
           <w:p>
             <w:pPr>
-              <w:pStyle w:val="ListParagraph"/>
+              <w:pStyle w:val="Lijstalinea"/>
               <w:numPr>
                 <w:ilvl w:val="1"/>
                 <w:numId w:val="22"/>
@@ -1968,7 +1972,7 @@
           </w:p>
           <w:p>
             <w:pPr>
-              <w:pStyle w:val="ListParagraph"/>
+              <w:pStyle w:val="Lijstalinea"/>
               <w:numPr>
                 <w:ilvl w:val="1"/>
                 <w:numId w:val="22"/>
@@ -2021,7 +2025,7 @@
           </w:tcPr>
           <w:p>
             <w:pPr>
-              <w:pStyle w:val="ListParagraph"/>
+              <w:pStyle w:val="Lijstalinea"/>
               <w:numPr>
                 <w:ilvl w:val="0"/>
                 <w:numId w:val="1"/>
@@ -2076,7 +2080,7 @@
           </w:tcPr>
           <w:p>
             <w:pPr>
-              <w:pStyle w:val="ListParagraph"/>
+              <w:pStyle w:val="Lijstalinea"/>
               <w:numPr>
                 <w:ilvl w:val="1"/>
                 <w:numId w:val="21"/>
@@ -2092,7 +2096,7 @@
           </w:p>
           <w:p>
             <w:pPr>
-              <w:pStyle w:val="ListParagraph"/>
+              <w:pStyle w:val="Lijstalinea"/>
               <w:numPr>
                 <w:ilvl w:val="1"/>
                 <w:numId w:val="21"/>
@@ -2145,7 +2149,7 @@
           </w:tcPr>
           <w:p>
             <w:pPr>
-              <w:pStyle w:val="ListParagraph"/>
+              <w:pStyle w:val="Lijstalinea"/>
               <w:numPr>
                 <w:ilvl w:val="0"/>
                 <w:numId w:val="1"/>
@@ -2189,7 +2193,7 @@
           </w:tcPr>
           <w:p>
             <w:pPr>
-              <w:pStyle w:val="ListParagraph"/>
+              <w:pStyle w:val="Lijstalinea"/>
               <w:numPr>
                 <w:ilvl w:val="1"/>
                 <w:numId w:val="6"/>
@@ -2205,7 +2209,7 @@
           </w:p>
           <w:p>
             <w:pPr>
-              <w:pStyle w:val="ListParagraph"/>
+              <w:pStyle w:val="Lijstalinea"/>
               <w:numPr>
                 <w:ilvl w:val="1"/>
                 <w:numId w:val="6"/>
@@ -2224,7 +2228,7 @@
           </w:p>
           <w:p>
             <w:pPr>
-              <w:pStyle w:val="ListParagraph"/>
+              <w:pStyle w:val="Lijstalinea"/>
               <w:numPr>
                 <w:ilvl w:val="1"/>
                 <w:numId w:val="6"/>
@@ -2286,7 +2290,7 @@
           </w:tcPr>
           <w:p>
             <w:pPr>
-              <w:pStyle w:val="ListParagraph"/>
+              <w:pStyle w:val="Lijstalinea"/>
               <w:numPr>
                 <w:ilvl w:val="0"/>
                 <w:numId w:val="1"/>
@@ -2345,7 +2349,7 @@
           </w:tcPr>
           <w:p>
             <w:pPr>
-              <w:pStyle w:val="ListParagraph"/>
+              <w:pStyle w:val="Lijstalinea"/>
               <w:numPr>
                 <w:ilvl w:val="1"/>
                 <w:numId w:val="7"/>
@@ -2376,7 +2380,7 @@
           </w:p>
           <w:p>
             <w:pPr>
-              <w:pStyle w:val="ListParagraph"/>
+              <w:pStyle w:val="Lijstalinea"/>
               <w:numPr>
                 <w:ilvl w:val="1"/>
                 <w:numId w:val="7"/>
@@ -2395,7 +2399,7 @@
           </w:p>
           <w:p>
             <w:pPr>
-              <w:pStyle w:val="ListParagraph"/>
+              <w:pStyle w:val="Lijstalinea"/>
               <w:numPr>
                 <w:ilvl w:val="1"/>
                 <w:numId w:val="7"/>
@@ -2478,7 +2482,7 @@
           </w:tcPr>
           <w:p>
             <w:pPr>
-              <w:pStyle w:val="ListParagraph"/>
+              <w:pStyle w:val="Lijstalinea"/>
               <w:numPr>
                 <w:ilvl w:val="0"/>
                 <w:numId w:val="1"/>
@@ -2549,7 +2553,7 @@
           </w:tcPr>
           <w:p>
             <w:pPr>
-              <w:pStyle w:val="ListParagraph"/>
+              <w:pStyle w:val="Lijstalinea"/>
               <w:numPr>
                 <w:ilvl w:val="1"/>
                 <w:numId w:val="8"/>
@@ -2568,7 +2572,7 @@
           </w:p>
           <w:p>
             <w:pPr>
-              <w:pStyle w:val="ListParagraph"/>
+              <w:pStyle w:val="Lijstalinea"/>
               <w:numPr>
                 <w:ilvl w:val="1"/>
                 <w:numId w:val="8"/>
@@ -2590,7 +2594,7 @@
           </w:p>
           <w:p>
             <w:pPr>
-              <w:pStyle w:val="ListParagraph"/>
+              <w:pStyle w:val="Lijstalinea"/>
               <w:numPr>
                 <w:ilvl w:val="1"/>
                 <w:numId w:val="8"/>
@@ -2606,7 +2610,7 @@
           </w:p>
           <w:p>
             <w:pPr>
-              <w:pStyle w:val="ListParagraph"/>
+              <w:pStyle w:val="Lijstalinea"/>
               <w:numPr>
                 <w:ilvl w:val="1"/>
                 <w:numId w:val="8"/>
@@ -2671,7 +2675,7 @@
           </w:tcPr>
           <w:p>
             <w:pPr>
-              <w:pStyle w:val="ListParagraph"/>
+              <w:pStyle w:val="Lijstalinea"/>
               <w:numPr>
                 <w:ilvl w:val="0"/>
                 <w:numId w:val="1"/>
@@ -2721,7 +2725,7 @@
           </w:tcPr>
           <w:p>
             <w:pPr>
-              <w:pStyle w:val="ListParagraph"/>
+              <w:pStyle w:val="Lijstalinea"/>
               <w:numPr>
                 <w:ilvl w:val="1"/>
                 <w:numId w:val="20"/>
@@ -2737,7 +2741,7 @@
           </w:p>
           <w:p>
             <w:pPr>
-              <w:pStyle w:val="ListParagraph"/>
+              <w:pStyle w:val="Lijstalinea"/>
               <w:numPr>
                 <w:ilvl w:val="1"/>
                 <w:numId w:val="20"/>
@@ -2817,7 +2821,7 @@
           </w:tcPr>
           <w:p>
             <w:pPr>
-              <w:pStyle w:val="ListParagraph"/>
+              <w:pStyle w:val="Lijstalinea"/>
               <w:numPr>
                 <w:ilvl w:val="0"/>
                 <w:numId w:val="1"/>
@@ -2867,7 +2871,7 @@
           </w:tcPr>
           <w:p>
             <w:pPr>
-              <w:pStyle w:val="ListParagraph"/>
+              <w:pStyle w:val="Lijstalinea"/>
               <w:numPr>
                 <w:ilvl w:val="1"/>
                 <w:numId w:val="10"/>
@@ -2883,7 +2887,7 @@
           </w:p>
           <w:p>
             <w:pPr>
-              <w:pStyle w:val="ListParagraph"/>
+              <w:pStyle w:val="Lijstalinea"/>
               <w:numPr>
                 <w:ilvl w:val="1"/>
                 <w:numId w:val="10"/>
@@ -2957,7 +2961,7 @@
           </w:tcPr>
           <w:p>
             <w:pPr>
-              <w:pStyle w:val="ListParagraph"/>
+              <w:pStyle w:val="Lijstalinea"/>
               <w:numPr>
                 <w:ilvl w:val="0"/>
                 <w:numId w:val="1"/>
@@ -2995,7 +2999,7 @@
           </w:tcPr>
           <w:p>
             <w:pPr>
-              <w:pStyle w:val="ListParagraph"/>
+              <w:pStyle w:val="Lijstalinea"/>
               <w:numPr>
                 <w:ilvl w:val="1"/>
                 <w:numId w:val="19"/>
@@ -3057,7 +3061,7 @@
           </w:tcPr>
           <w:p>
             <w:pPr>
-              <w:pStyle w:val="ListParagraph"/>
+              <w:pStyle w:val="Lijstalinea"/>
               <w:numPr>
                 <w:ilvl w:val="0"/>
                 <w:numId w:val="1"/>
@@ -3096,7 +3100,7 @@
           </w:tcPr>
           <w:p>
             <w:pPr>
-              <w:pStyle w:val="ListParagraph"/>
+              <w:pStyle w:val="Lijstalinea"/>
               <w:numPr>
                 <w:ilvl w:val="1"/>
                 <w:numId w:val="11"/>
@@ -3112,7 +3116,7 @@
           </w:p>
           <w:p>
             <w:pPr>
-              <w:pStyle w:val="ListParagraph"/>
+              <w:pStyle w:val="Lijstalinea"/>
               <w:numPr>
                 <w:ilvl w:val="1"/>
                 <w:numId w:val="11"/>
@@ -3134,7 +3138,7 @@
           </w:p>
           <w:p>
             <w:pPr>
-              <w:pStyle w:val="ListParagraph"/>
+              <w:pStyle w:val="Lijstalinea"/>
               <w:numPr>
                 <w:ilvl w:val="1"/>
                 <w:numId w:val="11"/>
@@ -3147,7 +3151,7 @@
           </w:p>
           <w:p>
             <w:pPr>
-              <w:pStyle w:val="ListParagraph"/>
+              <w:pStyle w:val="Lijstalinea"/>
               <w:numPr>
                 <w:ilvl w:val="1"/>
                 <w:numId w:val="11"/>
@@ -3200,7 +3204,7 @@
           </w:tcPr>
           <w:p>
             <w:pPr>
-              <w:pStyle w:val="ListParagraph"/>
+              <w:pStyle w:val="Lijstalinea"/>
               <w:numPr>
                 <w:ilvl w:val="0"/>
                 <w:numId w:val="1"/>
@@ -3245,7 +3249,7 @@
           </w:tcPr>
           <w:p>
             <w:pPr>
-              <w:pStyle w:val="ListParagraph"/>
+              <w:pStyle w:val="Lijstalinea"/>
               <w:numPr>
                 <w:ilvl w:val="1"/>
                 <w:numId w:val="18"/>
@@ -3310,7 +3314,7 @@
           </w:tcPr>
           <w:p>
             <w:pPr>
-              <w:pStyle w:val="ListParagraph"/>
+              <w:pStyle w:val="Lijstalinea"/>
               <w:numPr>
                 <w:ilvl w:val="0"/>
                 <w:numId w:val="1"/>
@@ -3348,7 +3352,7 @@
           </w:tcPr>
           <w:p>
             <w:pPr>
-              <w:pStyle w:val="ListParagraph"/>
+              <w:pStyle w:val="Lijstalinea"/>
               <w:numPr>
                 <w:ilvl w:val="1"/>
                 <w:numId w:val="12"/>
@@ -3367,7 +3371,7 @@
           </w:p>
           <w:p>
             <w:pPr>
-              <w:pStyle w:val="ListParagraph"/>
+              <w:pStyle w:val="Lijstalinea"/>
               <w:numPr>
                 <w:ilvl w:val="1"/>
                 <w:numId w:val="12"/>
@@ -3392,7 +3396,7 @@
           </w:p>
           <w:p>
             <w:pPr>
-              <w:pStyle w:val="ListParagraph"/>
+              <w:pStyle w:val="Lijstalinea"/>
               <w:numPr>
                 <w:ilvl w:val="1"/>
                 <w:numId w:val="12"/>
@@ -3442,7 +3446,7 @@
           </w:tcPr>
           <w:p>
             <w:pPr>
-              <w:pStyle w:val="ListParagraph"/>
+              <w:pStyle w:val="Lijstalinea"/>
               <w:numPr>
                 <w:ilvl w:val="0"/>
                 <w:numId w:val="1"/>
@@ -3480,7 +3484,7 @@
           </w:tcPr>
           <w:p>
             <w:pPr>
-              <w:pStyle w:val="ListParagraph"/>
+              <w:pStyle w:val="Lijstalinea"/>
               <w:numPr>
                 <w:ilvl w:val="1"/>
                 <w:numId w:val="13"/>
@@ -3536,7 +3540,7 @@
           </w:tcPr>
           <w:p>
             <w:pPr>
-              <w:pStyle w:val="ListParagraph"/>
+              <w:pStyle w:val="Lijstalinea"/>
               <w:numPr>
                 <w:ilvl w:val="0"/>
                 <w:numId w:val="1"/>
@@ -3575,7 +3579,7 @@
           </w:tcPr>
           <w:p>
             <w:pPr>
-              <w:pStyle w:val="ListParagraph"/>
+              <w:pStyle w:val="Lijstalinea"/>
               <w:numPr>
                 <w:ilvl w:val="1"/>
                 <w:numId w:val="14"/>
@@ -3588,7 +3592,7 @@
           </w:p>
           <w:p>
             <w:pPr>
-              <w:pStyle w:val="ListParagraph"/>
+              <w:pStyle w:val="Lijstalinea"/>
               <w:numPr>
                 <w:ilvl w:val="1"/>
                 <w:numId w:val="14"/>
@@ -3601,7 +3605,7 @@
           </w:p>
           <w:p>
             <w:pPr>
-              <w:pStyle w:val="ListParagraph"/>
+              <w:pStyle w:val="Lijstalinea"/>
               <w:numPr>
                 <w:ilvl w:val="1"/>
                 <w:numId w:val="14"/>
@@ -3654,7 +3658,7 @@
           </w:tcPr>
           <w:p>
             <w:pPr>
-              <w:pStyle w:val="ListParagraph"/>
+              <w:pStyle w:val="Lijstalinea"/>
               <w:numPr>
                 <w:ilvl w:val="0"/>
                 <w:numId w:val="1"/>
@@ -3692,7 +3696,7 @@
           </w:tcPr>
           <w:p>
             <w:pPr>
-              <w:pStyle w:val="ListParagraph"/>
+              <w:pStyle w:val="Lijstalinea"/>
               <w:numPr>
                 <w:ilvl w:val="1"/>
                 <w:numId w:val="15"/>
@@ -3711,7 +3715,7 @@
           </w:p>
           <w:p>
             <w:pPr>
-              <w:pStyle w:val="ListParagraph"/>
+              <w:pStyle w:val="Lijstalinea"/>
               <w:numPr>
                 <w:ilvl w:val="1"/>
                 <w:numId w:val="15"/>
@@ -3724,7 +3728,7 @@
           </w:p>
           <w:p>
             <w:pPr>
-              <w:pStyle w:val="ListParagraph"/>
+              <w:pStyle w:val="Lijstalinea"/>
               <w:numPr>
                 <w:ilvl w:val="1"/>
                 <w:numId w:val="15"/>
@@ -3777,7 +3781,7 @@
           </w:tcPr>
           <w:p>
             <w:pPr>
-              <w:pStyle w:val="ListParagraph"/>
+              <w:pStyle w:val="Lijstalinea"/>
               <w:numPr>
                 <w:ilvl w:val="0"/>
                 <w:numId w:val="1"/>
@@ -3815,7 +3819,7 @@
           </w:tcPr>
           <w:p>
             <w:pPr>
-              <w:pStyle w:val="ListParagraph"/>
+              <w:pStyle w:val="Lijstalinea"/>
               <w:numPr>
                 <w:ilvl w:val="1"/>
                 <w:numId w:val="16"/>
@@ -3828,7 +3832,7 @@
           </w:p>
           <w:p>
             <w:pPr>
-              <w:pStyle w:val="ListParagraph"/>
+              <w:pStyle w:val="Lijstalinea"/>
               <w:numPr>
                 <w:ilvl w:val="1"/>
                 <w:numId w:val="16"/>
@@ -3878,7 +3882,7 @@
           </w:tcPr>
           <w:p>
             <w:pPr>
-              <w:pStyle w:val="ListParagraph"/>
+              <w:pStyle w:val="Lijstalinea"/>
               <w:numPr>
                 <w:ilvl w:val="0"/>
                 <w:numId w:val="1"/>
@@ -3917,7 +3921,7 @@
           </w:tcPr>
           <w:p>
             <w:pPr>
-              <w:pStyle w:val="ListParagraph"/>
+              <w:pStyle w:val="Lijstalinea"/>
               <w:numPr>
                 <w:ilvl w:val="1"/>
                 <w:numId w:val="17"/>
@@ -3930,7 +3934,7 @@
           </w:p>
           <w:p>
             <w:pPr>
-              <w:pStyle w:val="ListParagraph"/>
+              <w:pStyle w:val="Lijstalinea"/>
               <w:numPr>
                 <w:ilvl w:val="1"/>
                 <w:numId w:val="17"/>
@@ -3943,7 +3947,7 @@
           </w:p>
           <w:p>
             <w:pPr>
-              <w:pStyle w:val="ListParagraph"/>
+              <w:pStyle w:val="Lijstalinea"/>
               <w:numPr>
                 <w:ilvl w:val="1"/>
                 <w:numId w:val="17"/>
@@ -3993,7 +3997,7 @@
           </w:tcPr>
           <w:p>
             <w:pPr>
-              <w:pStyle w:val="ListParagraph"/>
+              <w:pStyle w:val="Lijstalinea"/>
               <w:numPr>
                 <w:ilvl w:val="0"/>
                 <w:numId w:val="1"/>
@@ -4031,7 +4035,7 @@
           </w:tcPr>
           <w:p>
             <w:pPr>
-              <w:pStyle w:val="ListParagraph"/>
+              <w:pStyle w:val="Lijstalinea"/>
               <w:numPr>
                 <w:ilvl w:val="1"/>
                 <w:numId w:val="27"/>
@@ -4081,7 +4085,7 @@
           </w:tcPr>
           <w:p>
             <w:pPr>
-              <w:pStyle w:val="ListParagraph"/>
+              <w:pStyle w:val="Lijstalinea"/>
               <w:numPr>
                 <w:ilvl w:val="0"/>
                 <w:numId w:val="1"/>
@@ -4141,9 +4145,11 @@
             <w:pPr>
               <w:cnfStyle w:val="000000000000" w:firstRow="0" w:lastRow="0" w:firstColumn="0" w:lastColumn="0" w:oddVBand="0" w:evenVBand="0" w:oddHBand="0" w:evenHBand="0" w:firstRowFirstColumn="0" w:firstRowLastColumn="0" w:lastRowFirstColumn="0" w:lastRowLastColumn="0"/>
             </w:pPr>
+            <w:proofErr w:type="spellStart"/>
             <w:r>
               <w:t>Should</w:t>
             </w:r>
+            <w:proofErr w:type="spellEnd"/>
           </w:p>
         </w:tc>
       </w:tr>
@@ -4158,7 +4164,7 @@
           </w:tcPr>
           <w:p>
             <w:pPr>
-              <w:pStyle w:val="ListParagraph"/>
+              <w:pStyle w:val="Lijstalinea"/>
               <w:numPr>
                 <w:ilvl w:val="0"/>
                 <w:numId w:val="1"/>
@@ -4218,9 +4224,11 @@
             <w:pPr>
               <w:cnfStyle w:val="000000000000" w:firstRow="0" w:lastRow="0" w:firstColumn="0" w:lastColumn="0" w:oddVBand="0" w:evenVBand="0" w:oddHBand="0" w:evenHBand="0" w:firstRowFirstColumn="0" w:firstRowLastColumn="0" w:lastRowFirstColumn="0" w:lastRowLastColumn="0"/>
             </w:pPr>
+            <w:proofErr w:type="spellStart"/>
             <w:r>
               <w:t>Should</w:t>
             </w:r>
+            <w:proofErr w:type="spellEnd"/>
           </w:p>
         </w:tc>
       </w:tr>
@@ -4235,7 +4243,7 @@
           </w:tcPr>
           <w:p>
             <w:pPr>
-              <w:pStyle w:val="ListParagraph"/>
+              <w:pStyle w:val="Lijstalinea"/>
               <w:numPr>
                 <w:ilvl w:val="0"/>
                 <w:numId w:val="1"/>
@@ -4295,9 +4303,11 @@
             <w:pPr>
               <w:cnfStyle w:val="000000000000" w:firstRow="0" w:lastRow="0" w:firstColumn="0" w:lastColumn="0" w:oddVBand="0" w:evenVBand="0" w:oddHBand="0" w:evenHBand="0" w:firstRowFirstColumn="0" w:firstRowLastColumn="0" w:lastRowFirstColumn="0" w:lastRowLastColumn="0"/>
             </w:pPr>
+            <w:proofErr w:type="spellStart"/>
             <w:r>
               <w:t>Should</w:t>
             </w:r>
+            <w:proofErr w:type="spellEnd"/>
           </w:p>
         </w:tc>
       </w:tr>
@@ -4312,7 +4322,7 @@
           </w:tcPr>
           <w:p>
             <w:pPr>
-              <w:pStyle w:val="ListParagraph"/>
+              <w:pStyle w:val="Lijstalinea"/>
               <w:numPr>
                 <w:ilvl w:val="0"/>
                 <w:numId w:val="1"/>
@@ -4347,7 +4357,7 @@
           </w:tcPr>
           <w:p>
             <w:pPr>
-              <w:pStyle w:val="ListParagraph"/>
+              <w:pStyle w:val="Lijstalinea"/>
               <w:numPr>
                 <w:ilvl w:val="1"/>
                 <w:numId w:val="28"/>
@@ -4377,9 +4387,19 @@
             <w:pPr>
               <w:cnfStyle w:val="000000000000" w:firstRow="0" w:lastRow="0" w:firstColumn="0" w:lastColumn="0" w:oddVBand="0" w:evenVBand="0" w:oddHBand="0" w:evenHBand="0" w:firstRowFirstColumn="0" w:firstRowLastColumn="0" w:lastRowFirstColumn="0" w:lastRowLastColumn="0"/>
             </w:pPr>
-            <w:r>
-              <w:t>Should/won’t</w:t>
-            </w:r>
+            <w:proofErr w:type="spellStart"/>
+            <w:r>
+              <w:t>Should</w:t>
+            </w:r>
+            <w:proofErr w:type="spellEnd"/>
+            <w:r>
+              <w:t>/</w:t>
+            </w:r>
+            <w:proofErr w:type="spellStart"/>
+            <w:r>
+              <w:t>won’t</w:t>
+            </w:r>
+            <w:proofErr w:type="spellEnd"/>
           </w:p>
         </w:tc>
       </w:tr>
@@ -4394,7 +4414,7 @@
           </w:tcPr>
           <w:p>
             <w:pPr>
-              <w:pStyle w:val="ListParagraph"/>
+              <w:pStyle w:val="Lijstalinea"/>
               <w:numPr>
                 <w:ilvl w:val="0"/>
                 <w:numId w:val="1"/>
@@ -4454,9 +4474,11 @@
             <w:pPr>
               <w:cnfStyle w:val="000000000000" w:firstRow="0" w:lastRow="0" w:firstColumn="0" w:lastColumn="0" w:oddVBand="0" w:evenVBand="0" w:oddHBand="0" w:evenHBand="0" w:firstRowFirstColumn="0" w:firstRowLastColumn="0" w:lastRowFirstColumn="0" w:lastRowLastColumn="0"/>
             </w:pPr>
+            <w:proofErr w:type="spellStart"/>
             <w:r>
               <w:t>Should</w:t>
             </w:r>
+            <w:proofErr w:type="spellEnd"/>
           </w:p>
         </w:tc>
       </w:tr>
@@ -4471,7 +4493,7 @@
           </w:tcPr>
           <w:p>
             <w:pPr>
-              <w:pStyle w:val="ListParagraph"/>
+              <w:pStyle w:val="Lijstalinea"/>
               <w:numPr>
                 <w:ilvl w:val="0"/>
                 <w:numId w:val="1"/>
@@ -4536,8 +4558,13 @@
             <w:pPr>
               <w:cnfStyle w:val="000000000000" w:firstRow="0" w:lastRow="0" w:firstColumn="0" w:lastColumn="0" w:oddVBand="0" w:evenVBand="0" w:oddHBand="0" w:evenHBand="0" w:firstRowFirstColumn="0" w:firstRowLastColumn="0" w:lastRowFirstColumn="0" w:lastRowLastColumn="0"/>
             </w:pPr>
-            <w:r>
-              <w:t>Should/Must</w:t>
+            <w:proofErr w:type="spellStart"/>
+            <w:r>
+              <w:t>Should</w:t>
+            </w:r>
+            <w:proofErr w:type="spellEnd"/>
+            <w:r>
+              <w:t>/Must</w:t>
             </w:r>
           </w:p>
         </w:tc>
@@ -4558,7 +4585,7 @@
     </w:p>
     <w:p>
       <w:pPr>
-        <w:pStyle w:val="Heading2"/>
+        <w:pStyle w:val="Kop2"/>
       </w:pPr>
       <w:r>
         <w:lastRenderedPageBreak/>
@@ -4567,7 +4594,7 @@
     </w:p>
     <w:tbl>
       <w:tblPr>
-        <w:tblStyle w:val="GridTable1Light"/>
+        <w:tblStyle w:val="Rastertabel1licht"/>
         <w:tblW w:w="15680" w:type="dxa"/>
         <w:tblLook w:val="04A0" w:firstRow="1" w:lastRow="0" w:firstColumn="1" w:lastColumn="0" w:noHBand="0" w:noVBand="1"/>
       </w:tblPr>
@@ -4666,6 +4693,59 @@
       </w:tr>
       <w:tr>
         <w:trPr>
+          <w:trHeight w:val="340"/>
+        </w:trPr>
+        <w:tc>
+          <w:tcPr>
+            <w:cnfStyle w:val="001000000000" w:firstRow="0" w:lastRow="0" w:firstColumn="1" w:lastColumn="0" w:oddVBand="0" w:evenVBand="0" w:oddHBand="0" w:evenHBand="0" w:firstRowFirstColumn="0" w:firstRowLastColumn="0" w:lastRowFirstColumn="0" w:lastRowLastColumn="0"/>
+            <w:tcW w:w="3114" w:type="dxa"/>
+          </w:tcPr>
+          <w:p>
+            <w:pPr>
+              <w:spacing w:line="360" w:lineRule="auto"/>
+            </w:pPr>
+            <w:r>
+              <w:t>27/02/25</w:t>
+            </w:r>
+          </w:p>
+        </w:tc>
+        <w:tc>
+          <w:tcPr>
+            <w:tcW w:w="2126" w:type="dxa"/>
+          </w:tcPr>
+          <w:p>
+            <w:pPr>
+              <w:cnfStyle w:val="000000000000" w:firstRow="0" w:lastRow="0" w:firstColumn="0" w:lastColumn="0" w:oddVBand="0" w:evenVBand="0" w:oddHBand="0" w:evenHBand="0" w:firstRowFirstColumn="0" w:firstRowLastColumn="0" w:lastRowFirstColumn="0" w:lastRowLastColumn="0"/>
+            </w:pPr>
+            <w:r>
+              <w:t>2.0</w:t>
+            </w:r>
+          </w:p>
+        </w:tc>
+        <w:tc>
+          <w:tcPr>
+            <w:tcW w:w="10440" w:type="dxa"/>
+          </w:tcPr>
+          <w:p>
+            <w:pPr>
+              <w:cnfStyle w:val="000000000000" w:firstRow="0" w:lastRow="0" w:firstColumn="0" w:lastColumn="0" w:oddVBand="0" w:evenVBand="0" w:oddHBand="0" w:evenHBand="0" w:firstRowFirstColumn="0" w:firstRowLastColumn="0" w:lastRowFirstColumn="0" w:lastRowLastColumn="0"/>
+            </w:pPr>
+            <w:r>
+              <w:t xml:space="preserve">editen van </w:t>
+            </w:r>
+            <w:proofErr w:type="spellStart"/>
+            <w:r>
+              <w:t>requirments</w:t>
+            </w:r>
+            <w:proofErr w:type="spellEnd"/>
+            <w:r>
+              <w:t xml:space="preserve"> en editen van taken</w:t>
+            </w:r>
+          </w:p>
+        </w:tc>
+      </w:tr>
+      <w:tr>
+        <w:trPr>
           <w:trHeight w:val="482"/>
         </w:trPr>
         <w:tc>
@@ -4691,7 +4771,10 @@
               <w:cnfStyle w:val="000000000000" w:firstRow="0" w:lastRow="0" w:firstColumn="0" w:lastColumn="0" w:oddVBand="0" w:evenVBand="0" w:oddHBand="0" w:evenHBand="0" w:firstRowFirstColumn="0" w:firstRowLastColumn="0" w:lastRowFirstColumn="0" w:lastRowLastColumn="0"/>
             </w:pPr>
             <w:r>
-              <w:t>2.0</w:t>
+              <w:t>3</w:t>
+            </w:r>
+            <w:r>
+              <w:t>.0</w:t>
             </w:r>
           </w:p>
         </w:tc>
@@ -4704,8 +4787,258 @@
               <w:cnfStyle w:val="000000000000" w:firstRow="0" w:lastRow="0" w:firstColumn="0" w:lastColumn="0" w:oddVBand="0" w:evenVBand="0" w:oddHBand="0" w:evenHBand="0" w:firstRowFirstColumn="0" w:firstRowLastColumn="0" w:lastRowFirstColumn="0" w:lastRowLastColumn="0"/>
             </w:pPr>
             <w:r>
-              <w:t>Wijziging van oriëntatie, toevoeging van requirements, editen van requirments en editen van taken.</w:t>
-            </w:r>
+              <w:t xml:space="preserve">Wijziging van oriëntatie, toevoeging van </w:t>
+            </w:r>
+            <w:proofErr w:type="spellStart"/>
+            <w:r>
+              <w:t>requirements</w:t>
+            </w:r>
+            <w:proofErr w:type="spellEnd"/>
+            <w:r>
+              <w:t xml:space="preserve">, editen van </w:t>
+            </w:r>
+            <w:proofErr w:type="spellStart"/>
+            <w:r>
+              <w:t>requirments</w:t>
+            </w:r>
+            <w:proofErr w:type="spellEnd"/>
+            <w:r>
+              <w:t xml:space="preserve"> en editen van taken.</w:t>
+            </w:r>
+          </w:p>
+        </w:tc>
+      </w:tr>
+      <w:tr>
+        <w:trPr>
+          <w:trHeight w:val="482"/>
+        </w:trPr>
+        <w:tc>
+          <w:tcPr>
+            <w:cnfStyle w:val="001000000000" w:firstRow="0" w:lastRow="0" w:firstColumn="1" w:lastColumn="0" w:oddVBand="0" w:evenVBand="0" w:oddHBand="0" w:evenHBand="0" w:firstRowFirstColumn="0" w:firstRowLastColumn="0" w:lastRowFirstColumn="0" w:lastRowLastColumn="0"/>
+            <w:tcW w:w="3114" w:type="dxa"/>
+          </w:tcPr>
+          <w:p>
+            <w:pPr>
+              <w:spacing w:line="360" w:lineRule="auto"/>
+            </w:pPr>
+            <w:r>
+              <w:t>13/03/25</w:t>
+            </w:r>
+          </w:p>
+        </w:tc>
+        <w:tc>
+          <w:tcPr>
+            <w:tcW w:w="2126" w:type="dxa"/>
+          </w:tcPr>
+          <w:p>
+            <w:pPr>
+              <w:cnfStyle w:val="000000000000" w:firstRow="0" w:lastRow="0" w:firstColumn="0" w:lastColumn="0" w:oddVBand="0" w:evenVBand="0" w:oddHBand="0" w:evenHBand="0" w:firstRowFirstColumn="0" w:firstRowLastColumn="0" w:lastRowFirstColumn="0" w:lastRowLastColumn="0"/>
+            </w:pPr>
+            <w:r>
+              <w:t>4</w:t>
+            </w:r>
+            <w:r>
+              <w:t>.0</w:t>
+            </w:r>
+          </w:p>
+        </w:tc>
+        <w:tc>
+          <w:tcPr>
+            <w:tcW w:w="10440" w:type="dxa"/>
+          </w:tcPr>
+          <w:p>
+            <w:pPr>
+              <w:cnfStyle w:val="000000000000" w:firstRow="0" w:lastRow="0" w:firstColumn="0" w:lastColumn="0" w:oddVBand="0" w:evenVBand="0" w:oddHBand="0" w:evenHBand="0" w:firstRowFirstColumn="0" w:firstRowLastColumn="0" w:lastRowFirstColumn="0" w:lastRowLastColumn="0"/>
+            </w:pPr>
+            <w:r>
+              <w:t>Ge-</w:t>
+            </w:r>
+            <w:proofErr w:type="spellStart"/>
+            <w:r>
+              <w:t>edit</w:t>
+            </w:r>
+            <w:proofErr w:type="spellEnd"/>
+            <w:r>
+              <w:t xml:space="preserve"> tot punt 10</w:t>
+            </w:r>
+          </w:p>
+        </w:tc>
+      </w:tr>
+      <w:tr>
+        <w:trPr>
+          <w:trHeight w:val="482"/>
+        </w:trPr>
+        <w:tc>
+          <w:tcPr>
+            <w:cnfStyle w:val="001000000000" w:firstRow="0" w:lastRow="0" w:firstColumn="1" w:lastColumn="0" w:oddVBand="0" w:evenVBand="0" w:oddHBand="0" w:evenHBand="0" w:firstRowFirstColumn="0" w:firstRowLastColumn="0" w:lastRowFirstColumn="0" w:lastRowLastColumn="0"/>
+            <w:tcW w:w="3114" w:type="dxa"/>
+          </w:tcPr>
+          <w:p>
+            <w:pPr>
+              <w:spacing w:line="360" w:lineRule="auto"/>
+            </w:pPr>
+            <w:r>
+              <w:t>20/03/25</w:t>
+            </w:r>
+          </w:p>
+        </w:tc>
+        <w:tc>
+          <w:tcPr>
+            <w:tcW w:w="2126" w:type="dxa"/>
+          </w:tcPr>
+          <w:p>
+            <w:pPr>
+              <w:cnfStyle w:val="000000000000" w:firstRow="0" w:lastRow="0" w:firstColumn="0" w:lastColumn="0" w:oddVBand="0" w:evenVBand="0" w:oddHBand="0" w:evenHBand="0" w:firstRowFirstColumn="0" w:firstRowLastColumn="0" w:lastRowFirstColumn="0" w:lastRowLastColumn="0"/>
+            </w:pPr>
+            <w:r>
+              <w:t>5</w:t>
+            </w:r>
+            <w:r>
+              <w:t>.0</w:t>
+            </w:r>
+          </w:p>
+        </w:tc>
+        <w:tc>
+          <w:tcPr>
+            <w:tcW w:w="10440" w:type="dxa"/>
+          </w:tcPr>
+          <w:p>
+            <w:pPr>
+              <w:cnfStyle w:val="000000000000" w:firstRow="0" w:lastRow="0" w:firstColumn="0" w:lastColumn="0" w:oddVBand="0" w:evenVBand="0" w:oddHBand="0" w:evenHBand="0" w:firstRowFirstColumn="0" w:firstRowLastColumn="0" w:lastRowFirstColumn="0" w:lastRowLastColumn="0"/>
+            </w:pPr>
+            <w:r>
+              <w:t>US 25 ge-</w:t>
+            </w:r>
+            <w:proofErr w:type="spellStart"/>
+            <w:r>
+              <w:t>edit</w:t>
+            </w:r>
+            <w:proofErr w:type="spellEnd"/>
+          </w:p>
+        </w:tc>
+      </w:tr>
+      <w:tr>
+        <w:trPr>
+          <w:trHeight w:val="482"/>
+        </w:trPr>
+        <w:tc>
+          <w:tcPr>
+            <w:cnfStyle w:val="001000000000" w:firstRow="0" w:lastRow="0" w:firstColumn="1" w:lastColumn="0" w:oddVBand="0" w:evenVBand="0" w:oddHBand="0" w:evenHBand="0" w:firstRowFirstColumn="0" w:firstRowLastColumn="0" w:lastRowFirstColumn="0" w:lastRowLastColumn="0"/>
+            <w:tcW w:w="3114" w:type="dxa"/>
+          </w:tcPr>
+          <w:p>
+            <w:pPr>
+              <w:spacing w:line="360" w:lineRule="auto"/>
+            </w:pPr>
+            <w:r>
+              <w:t>20/03/25</w:t>
+            </w:r>
+          </w:p>
+        </w:tc>
+        <w:tc>
+          <w:tcPr>
+            <w:tcW w:w="2126" w:type="dxa"/>
+          </w:tcPr>
+          <w:p>
+            <w:pPr>
+              <w:cnfStyle w:val="000000000000" w:firstRow="0" w:lastRow="0" w:firstColumn="0" w:lastColumn="0" w:oddVBand="0" w:evenVBand="0" w:oddHBand="0" w:evenHBand="0" w:firstRowFirstColumn="0" w:firstRowLastColumn="0" w:lastRowFirstColumn="0" w:lastRowLastColumn="0"/>
+            </w:pPr>
+            <w:r>
+              <w:t>5.1</w:t>
+            </w:r>
+          </w:p>
+        </w:tc>
+        <w:tc>
+          <w:tcPr>
+            <w:tcW w:w="10440" w:type="dxa"/>
+          </w:tcPr>
+          <w:p>
+            <w:pPr>
+              <w:cnfStyle w:val="000000000000" w:firstRow="0" w:lastRow="0" w:firstColumn="0" w:lastColumn="0" w:oddVBand="0" w:evenVBand="0" w:oddHBand="0" w:evenHBand="0" w:firstRowFirstColumn="0" w:firstRowLastColumn="0" w:lastRowFirstColumn="0" w:lastRowLastColumn="0"/>
+            </w:pPr>
+            <w:r>
+              <w:t>Ge-</w:t>
+            </w:r>
+            <w:proofErr w:type="spellStart"/>
+            <w:r>
+              <w:t>edit</w:t>
+            </w:r>
+            <w:proofErr w:type="spellEnd"/>
+            <w:r>
+              <w:t xml:space="preserve"> tot punt 15</w:t>
+            </w:r>
+          </w:p>
+        </w:tc>
+      </w:tr>
+      <w:tr>
+        <w:trPr>
+          <w:trHeight w:val="482"/>
+        </w:trPr>
+        <w:tc>
+          <w:tcPr>
+            <w:cnfStyle w:val="001000000000" w:firstRow="0" w:lastRow="0" w:firstColumn="1" w:lastColumn="0" w:oddVBand="0" w:evenVBand="0" w:oddHBand="0" w:evenHBand="0" w:firstRowFirstColumn="0" w:firstRowLastColumn="0" w:lastRowFirstColumn="0" w:lastRowLastColumn="0"/>
+            <w:tcW w:w="3114" w:type="dxa"/>
+          </w:tcPr>
+          <w:p>
+            <w:pPr>
+              <w:spacing w:line="360" w:lineRule="auto"/>
+            </w:pPr>
+          </w:p>
+        </w:tc>
+        <w:tc>
+          <w:tcPr>
+            <w:tcW w:w="2126" w:type="dxa"/>
+          </w:tcPr>
+          <w:p>
+            <w:pPr>
+              <w:cnfStyle w:val="000000000000" w:firstRow="0" w:lastRow="0" w:firstColumn="0" w:lastColumn="0" w:oddVBand="0" w:evenVBand="0" w:oddHBand="0" w:evenHBand="0" w:firstRowFirstColumn="0" w:firstRowLastColumn="0" w:lastRowFirstColumn="0" w:lastRowLastColumn="0"/>
+            </w:pPr>
+          </w:p>
+        </w:tc>
+        <w:tc>
+          <w:tcPr>
+            <w:tcW w:w="10440" w:type="dxa"/>
+          </w:tcPr>
+          <w:p>
+            <w:pPr>
+              <w:cnfStyle w:val="000000000000" w:firstRow="0" w:lastRow="0" w:firstColumn="0" w:lastColumn="0" w:oddVBand="0" w:evenVBand="0" w:oddHBand="0" w:evenHBand="0" w:firstRowFirstColumn="0" w:firstRowLastColumn="0" w:lastRowFirstColumn="0" w:lastRowLastColumn="0"/>
+            </w:pPr>
+          </w:p>
+        </w:tc>
+      </w:tr>
+      <w:tr>
+        <w:trPr>
+          <w:trHeight w:val="482"/>
+        </w:trPr>
+        <w:tc>
+          <w:tcPr>
+            <w:cnfStyle w:val="001000000000" w:firstRow="0" w:lastRow="0" w:firstColumn="1" w:lastColumn="0" w:oddVBand="0" w:evenVBand="0" w:oddHBand="0" w:evenHBand="0" w:firstRowFirstColumn="0" w:firstRowLastColumn="0" w:lastRowFirstColumn="0" w:lastRowLastColumn="0"/>
+            <w:tcW w:w="3114" w:type="dxa"/>
+          </w:tcPr>
+          <w:p>
+            <w:pPr>
+              <w:spacing w:line="360" w:lineRule="auto"/>
+            </w:pPr>
+          </w:p>
+        </w:tc>
+        <w:tc>
+          <w:tcPr>
+            <w:tcW w:w="2126" w:type="dxa"/>
+          </w:tcPr>
+          <w:p>
+            <w:pPr>
+              <w:cnfStyle w:val="000000000000" w:firstRow="0" w:lastRow="0" w:firstColumn="0" w:lastColumn="0" w:oddVBand="0" w:evenVBand="0" w:oddHBand="0" w:evenHBand="0" w:firstRowFirstColumn="0" w:firstRowLastColumn="0" w:lastRowFirstColumn="0" w:lastRowLastColumn="0"/>
+            </w:pPr>
+          </w:p>
+        </w:tc>
+        <w:tc>
+          <w:tcPr>
+            <w:tcW w:w="10440" w:type="dxa"/>
+          </w:tcPr>
+          <w:p>
+            <w:pPr>
+              <w:cnfStyle w:val="000000000000" w:firstRow="0" w:lastRow="0" w:firstColumn="0" w:lastColumn="0" w:oddVBand="0" w:evenVBand="0" w:oddHBand="0" w:evenHBand="0" w:firstRowFirstColumn="0" w:firstRowLastColumn="0" w:lastRowFirstColumn="0" w:lastRowLastColumn="0"/>
+            </w:pPr>
           </w:p>
         </w:tc>
       </w:tr>
@@ -4730,7 +5063,7 @@
   <w:comment w:id="0" w:author="Hannah saunders" w:date="2025-02-20T16:02:00Z" w:initials="Hs">
     <w:p>
       <w:pPr>
-        <w:pStyle w:val="CommentText"/>
+        <w:pStyle w:val="Tekstopmerking"/>
         <w:numPr>
           <w:ilvl w:val="0"/>
           <w:numId w:val="9"/>
@@ -4738,7 +5071,7 @@
       </w:pPr>
       <w:r>
         <w:rPr>
-          <w:rStyle w:val="CommentReference"/>
+          <w:rStyle w:val="Verwijzingopmerking"/>
         </w:rPr>
         <w:annotationRef/>
       </w:r>
@@ -4748,7 +5081,7 @@
     </w:p>
     <w:p>
       <w:pPr>
-        <w:pStyle w:val="CommentText"/>
+        <w:pStyle w:val="Tekstopmerking"/>
         <w:numPr>
           <w:ilvl w:val="0"/>
           <w:numId w:val="9"/>
@@ -4760,7 +5093,7 @@
     </w:p>
     <w:p>
       <w:pPr>
-        <w:pStyle w:val="CommentText"/>
+        <w:pStyle w:val="Tekstopmerking"/>
         <w:numPr>
           <w:ilvl w:val="0"/>
           <w:numId w:val="9"/>
@@ -8481,15 +8814,15 @@
     <w:lsdException w:name="Unresolved Mention" w:semiHidden="1" w:unhideWhenUsed="1"/>
     <w:lsdException w:name="Smart Link" w:semiHidden="1" w:unhideWhenUsed="1"/>
   </w:latentStyles>
-  <w:style w:type="paragraph" w:default="1" w:styleId="Normal">
+  <w:style w:type="paragraph" w:default="1" w:styleId="Standaard">
     <w:name w:val="Normal"/>
     <w:qFormat/>
   </w:style>
-  <w:style w:type="paragraph" w:styleId="Heading1">
+  <w:style w:type="paragraph" w:styleId="Kop1">
     <w:name w:val="heading 1"/>
-    <w:basedOn w:val="Normal"/>
-    <w:next w:val="Normal"/>
-    <w:link w:val="Heading1Char"/>
+    <w:basedOn w:val="Standaard"/>
+    <w:next w:val="Standaard"/>
+    <w:link w:val="Kop1Char"/>
     <w:uiPriority w:val="9"/>
     <w:qFormat/>
     <w:rsid w:val="00FD3F96"/>
@@ -8506,11 +8839,11 @@
       <w:szCs w:val="40"/>
     </w:rPr>
   </w:style>
-  <w:style w:type="paragraph" w:styleId="Heading2">
+  <w:style w:type="paragraph" w:styleId="Kop2">
     <w:name w:val="heading 2"/>
-    <w:basedOn w:val="Normal"/>
-    <w:next w:val="Normal"/>
-    <w:link w:val="Heading2Char"/>
+    <w:basedOn w:val="Standaard"/>
+    <w:next w:val="Standaard"/>
+    <w:link w:val="Kop2Char"/>
     <w:uiPriority w:val="9"/>
     <w:unhideWhenUsed/>
     <w:qFormat/>
@@ -8528,11 +8861,11 @@
       <w:szCs w:val="32"/>
     </w:rPr>
   </w:style>
-  <w:style w:type="paragraph" w:styleId="Heading3">
+  <w:style w:type="paragraph" w:styleId="Kop3">
     <w:name w:val="heading 3"/>
-    <w:basedOn w:val="Normal"/>
-    <w:next w:val="Normal"/>
-    <w:link w:val="Heading3Char"/>
+    <w:basedOn w:val="Standaard"/>
+    <w:next w:val="Standaard"/>
+    <w:link w:val="Kop3Char"/>
     <w:uiPriority w:val="9"/>
     <w:unhideWhenUsed/>
     <w:qFormat/>
@@ -8550,11 +8883,11 @@
       <w:szCs w:val="28"/>
     </w:rPr>
   </w:style>
-  <w:style w:type="paragraph" w:styleId="Heading4">
+  <w:style w:type="paragraph" w:styleId="Kop4">
     <w:name w:val="heading 4"/>
-    <w:basedOn w:val="Normal"/>
-    <w:next w:val="Normal"/>
-    <w:link w:val="Heading4Char"/>
+    <w:basedOn w:val="Standaard"/>
+    <w:next w:val="Standaard"/>
+    <w:link w:val="Kop4Char"/>
     <w:uiPriority w:val="9"/>
     <w:semiHidden/>
     <w:unhideWhenUsed/>
@@ -8573,11 +8906,11 @@
       <w:color w:val="0F4761" w:themeColor="accent1" w:themeShade="BF"/>
     </w:rPr>
   </w:style>
-  <w:style w:type="paragraph" w:styleId="Heading5">
+  <w:style w:type="paragraph" w:styleId="Kop5">
     <w:name w:val="heading 5"/>
-    <w:basedOn w:val="Normal"/>
-    <w:next w:val="Normal"/>
-    <w:link w:val="Heading5Char"/>
+    <w:basedOn w:val="Standaard"/>
+    <w:next w:val="Standaard"/>
+    <w:link w:val="Kop5Char"/>
     <w:uiPriority w:val="9"/>
     <w:semiHidden/>
     <w:unhideWhenUsed/>
@@ -8594,11 +8927,11 @@
       <w:color w:val="0F4761" w:themeColor="accent1" w:themeShade="BF"/>
     </w:rPr>
   </w:style>
-  <w:style w:type="paragraph" w:styleId="Heading6">
+  <w:style w:type="paragraph" w:styleId="Kop6">
     <w:name w:val="heading 6"/>
-    <w:basedOn w:val="Normal"/>
-    <w:next w:val="Normal"/>
-    <w:link w:val="Heading6Char"/>
+    <w:basedOn w:val="Standaard"/>
+    <w:next w:val="Standaard"/>
+    <w:link w:val="Kop6Char"/>
     <w:uiPriority w:val="9"/>
     <w:semiHidden/>
     <w:unhideWhenUsed/>
@@ -8617,11 +8950,11 @@
       <w:color w:val="595959" w:themeColor="text1" w:themeTint="A6"/>
     </w:rPr>
   </w:style>
-  <w:style w:type="paragraph" w:styleId="Heading7">
+  <w:style w:type="paragraph" w:styleId="Kop7">
     <w:name w:val="heading 7"/>
-    <w:basedOn w:val="Normal"/>
-    <w:next w:val="Normal"/>
-    <w:link w:val="Heading7Char"/>
+    <w:basedOn w:val="Standaard"/>
+    <w:next w:val="Standaard"/>
+    <w:link w:val="Kop7Char"/>
     <w:uiPriority w:val="9"/>
     <w:semiHidden/>
     <w:unhideWhenUsed/>
@@ -8638,11 +8971,11 @@
       <w:color w:val="595959" w:themeColor="text1" w:themeTint="A6"/>
     </w:rPr>
   </w:style>
-  <w:style w:type="paragraph" w:styleId="Heading8">
+  <w:style w:type="paragraph" w:styleId="Kop8">
     <w:name w:val="heading 8"/>
-    <w:basedOn w:val="Normal"/>
-    <w:next w:val="Normal"/>
-    <w:link w:val="Heading8Char"/>
+    <w:basedOn w:val="Standaard"/>
+    <w:next w:val="Standaard"/>
+    <w:link w:val="Kop8Char"/>
     <w:uiPriority w:val="9"/>
     <w:semiHidden/>
     <w:unhideWhenUsed/>
@@ -8661,11 +8994,11 @@
       <w:color w:val="272727" w:themeColor="text1" w:themeTint="D8"/>
     </w:rPr>
   </w:style>
-  <w:style w:type="paragraph" w:styleId="Heading9">
+  <w:style w:type="paragraph" w:styleId="Kop9">
     <w:name w:val="heading 9"/>
-    <w:basedOn w:val="Normal"/>
-    <w:next w:val="Normal"/>
-    <w:link w:val="Heading9Char"/>
+    <w:basedOn w:val="Standaard"/>
+    <w:next w:val="Standaard"/>
+    <w:link w:val="Kop9Char"/>
     <w:uiPriority w:val="9"/>
     <w:semiHidden/>
     <w:unhideWhenUsed/>
@@ -8682,13 +9015,13 @@
       <w:color w:val="272727" w:themeColor="text1" w:themeTint="D8"/>
     </w:rPr>
   </w:style>
-  <w:style w:type="character" w:default="1" w:styleId="DefaultParagraphFont">
+  <w:style w:type="character" w:default="1" w:styleId="Standaardalinea-lettertype">
     <w:name w:val="Default Paragraph Font"/>
     <w:uiPriority w:val="1"/>
     <w:semiHidden/>
     <w:unhideWhenUsed/>
   </w:style>
-  <w:style w:type="table" w:default="1" w:styleId="TableNormal">
+  <w:style w:type="table" w:default="1" w:styleId="Standaardtabel">
     <w:name w:val="Normal Table"/>
     <w:uiPriority w:val="99"/>
     <w:semiHidden/>
@@ -8703,16 +9036,16 @@
       </w:tblCellMar>
     </w:tblPr>
   </w:style>
-  <w:style w:type="numbering" w:default="1" w:styleId="NoList">
+  <w:style w:type="numbering" w:default="1" w:styleId="Geenlijst">
     <w:name w:val="No List"/>
     <w:uiPriority w:val="99"/>
     <w:semiHidden/>
     <w:unhideWhenUsed/>
   </w:style>
-  <w:style w:type="character" w:customStyle="1" w:styleId="Heading1Char">
-    <w:name w:val="Heading 1 Char"/>
-    <w:basedOn w:val="DefaultParagraphFont"/>
-    <w:link w:val="Heading1"/>
+  <w:style w:type="character" w:customStyle="1" w:styleId="Kop1Char">
+    <w:name w:val="Kop 1 Char"/>
+    <w:basedOn w:val="Standaardalinea-lettertype"/>
+    <w:link w:val="Kop1"/>
     <w:uiPriority w:val="9"/>
     <w:rsid w:val="00FD3F96"/>
     <w:rPr>
@@ -8722,10 +9055,10 @@
       <w:szCs w:val="40"/>
     </w:rPr>
   </w:style>
-  <w:style w:type="character" w:customStyle="1" w:styleId="Heading2Char">
-    <w:name w:val="Heading 2 Char"/>
-    <w:basedOn w:val="DefaultParagraphFont"/>
-    <w:link w:val="Heading2"/>
+  <w:style w:type="character" w:customStyle="1" w:styleId="Kop2Char">
+    <w:name w:val="Kop 2 Char"/>
+    <w:basedOn w:val="Standaardalinea-lettertype"/>
+    <w:link w:val="Kop2"/>
     <w:uiPriority w:val="9"/>
     <w:rsid w:val="00FD3F96"/>
     <w:rPr>
@@ -8735,10 +9068,10 @@
       <w:szCs w:val="32"/>
     </w:rPr>
   </w:style>
-  <w:style w:type="character" w:customStyle="1" w:styleId="Heading3Char">
-    <w:name w:val="Heading 3 Char"/>
-    <w:basedOn w:val="DefaultParagraphFont"/>
-    <w:link w:val="Heading3"/>
+  <w:style w:type="character" w:customStyle="1" w:styleId="Kop3Char">
+    <w:name w:val="Kop 3 Char"/>
+    <w:basedOn w:val="Standaardalinea-lettertype"/>
+    <w:link w:val="Kop3"/>
     <w:uiPriority w:val="9"/>
     <w:rsid w:val="00FD3F96"/>
     <w:rPr>
@@ -8748,10 +9081,10 @@
       <w:szCs w:val="28"/>
     </w:rPr>
   </w:style>
-  <w:style w:type="character" w:customStyle="1" w:styleId="Heading4Char">
-    <w:name w:val="Heading 4 Char"/>
-    <w:basedOn w:val="DefaultParagraphFont"/>
-    <w:link w:val="Heading4"/>
+  <w:style w:type="character" w:customStyle="1" w:styleId="Kop4Char">
+    <w:name w:val="Kop 4 Char"/>
+    <w:basedOn w:val="Standaardalinea-lettertype"/>
+    <w:link w:val="Kop4"/>
     <w:uiPriority w:val="9"/>
     <w:semiHidden/>
     <w:rsid w:val="00FD3F96"/>
@@ -8762,10 +9095,10 @@
       <w:color w:val="0F4761" w:themeColor="accent1" w:themeShade="BF"/>
     </w:rPr>
   </w:style>
-  <w:style w:type="character" w:customStyle="1" w:styleId="Heading5Char">
-    <w:name w:val="Heading 5 Char"/>
-    <w:basedOn w:val="DefaultParagraphFont"/>
-    <w:link w:val="Heading5"/>
+  <w:style w:type="character" w:customStyle="1" w:styleId="Kop5Char">
+    <w:name w:val="Kop 5 Char"/>
+    <w:basedOn w:val="Standaardalinea-lettertype"/>
+    <w:link w:val="Kop5"/>
     <w:uiPriority w:val="9"/>
     <w:semiHidden/>
     <w:rsid w:val="00FD3F96"/>
@@ -8774,10 +9107,10 @@
       <w:color w:val="0F4761" w:themeColor="accent1" w:themeShade="BF"/>
     </w:rPr>
   </w:style>
-  <w:style w:type="character" w:customStyle="1" w:styleId="Heading6Char">
-    <w:name w:val="Heading 6 Char"/>
-    <w:basedOn w:val="DefaultParagraphFont"/>
-    <w:link w:val="Heading6"/>
+  <w:style w:type="character" w:customStyle="1" w:styleId="Kop6Char">
+    <w:name w:val="Kop 6 Char"/>
+    <w:basedOn w:val="Standaardalinea-lettertype"/>
+    <w:link w:val="Kop6"/>
     <w:uiPriority w:val="9"/>
     <w:semiHidden/>
     <w:rsid w:val="00FD3F96"/>
@@ -8788,10 +9121,10 @@
       <w:color w:val="595959" w:themeColor="text1" w:themeTint="A6"/>
     </w:rPr>
   </w:style>
-  <w:style w:type="character" w:customStyle="1" w:styleId="Heading7Char">
-    <w:name w:val="Heading 7 Char"/>
-    <w:basedOn w:val="DefaultParagraphFont"/>
-    <w:link w:val="Heading7"/>
+  <w:style w:type="character" w:customStyle="1" w:styleId="Kop7Char">
+    <w:name w:val="Kop 7 Char"/>
+    <w:basedOn w:val="Standaardalinea-lettertype"/>
+    <w:link w:val="Kop7"/>
     <w:uiPriority w:val="9"/>
     <w:semiHidden/>
     <w:rsid w:val="00FD3F96"/>
@@ -8800,10 +9133,10 @@
       <w:color w:val="595959" w:themeColor="text1" w:themeTint="A6"/>
     </w:rPr>
   </w:style>
-  <w:style w:type="character" w:customStyle="1" w:styleId="Heading8Char">
-    <w:name w:val="Heading 8 Char"/>
-    <w:basedOn w:val="DefaultParagraphFont"/>
-    <w:link w:val="Heading8"/>
+  <w:style w:type="character" w:customStyle="1" w:styleId="Kop8Char">
+    <w:name w:val="Kop 8 Char"/>
+    <w:basedOn w:val="Standaardalinea-lettertype"/>
+    <w:link w:val="Kop8"/>
     <w:uiPriority w:val="9"/>
     <w:semiHidden/>
     <w:rsid w:val="00FD3F96"/>
@@ -8814,10 +9147,10 @@
       <w:color w:val="272727" w:themeColor="text1" w:themeTint="D8"/>
     </w:rPr>
   </w:style>
-  <w:style w:type="character" w:customStyle="1" w:styleId="Heading9Char">
-    <w:name w:val="Heading 9 Char"/>
-    <w:basedOn w:val="DefaultParagraphFont"/>
-    <w:link w:val="Heading9"/>
+  <w:style w:type="character" w:customStyle="1" w:styleId="Kop9Char">
+    <w:name w:val="Kop 9 Char"/>
+    <w:basedOn w:val="Standaardalinea-lettertype"/>
+    <w:link w:val="Kop9"/>
     <w:uiPriority w:val="9"/>
     <w:semiHidden/>
     <w:rsid w:val="00FD3F96"/>
@@ -8826,11 +9159,11 @@
       <w:color w:val="272727" w:themeColor="text1" w:themeTint="D8"/>
     </w:rPr>
   </w:style>
-  <w:style w:type="paragraph" w:styleId="Title">
+  <w:style w:type="paragraph" w:styleId="Titel">
     <w:name w:val="Title"/>
-    <w:basedOn w:val="Normal"/>
-    <w:next w:val="Normal"/>
-    <w:link w:val="TitleChar"/>
+    <w:basedOn w:val="Standaard"/>
+    <w:next w:val="Standaard"/>
+    <w:link w:val="TitelChar"/>
     <w:uiPriority w:val="10"/>
     <w:qFormat/>
     <w:rsid w:val="00FD3F96"/>
@@ -8846,10 +9179,10 @@
       <w:szCs w:val="56"/>
     </w:rPr>
   </w:style>
-  <w:style w:type="character" w:customStyle="1" w:styleId="TitleChar">
-    <w:name w:val="Title Char"/>
-    <w:basedOn w:val="DefaultParagraphFont"/>
-    <w:link w:val="Title"/>
+  <w:style w:type="character" w:customStyle="1" w:styleId="TitelChar">
+    <w:name w:val="Titel Char"/>
+    <w:basedOn w:val="Standaardalinea-lettertype"/>
+    <w:link w:val="Titel"/>
     <w:uiPriority w:val="10"/>
     <w:rsid w:val="00FD3F96"/>
     <w:rPr>
@@ -8860,11 +9193,11 @@
       <w:szCs w:val="56"/>
     </w:rPr>
   </w:style>
-  <w:style w:type="paragraph" w:styleId="Subtitle">
+  <w:style w:type="paragraph" w:styleId="Ondertitel">
     <w:name w:val="Subtitle"/>
-    <w:basedOn w:val="Normal"/>
-    <w:next w:val="Normal"/>
-    <w:link w:val="SubtitleChar"/>
+    <w:basedOn w:val="Standaard"/>
+    <w:next w:val="Standaard"/>
+    <w:link w:val="OndertitelChar"/>
     <w:uiPriority w:val="11"/>
     <w:qFormat/>
     <w:rsid w:val="00FD3F96"/>
@@ -8881,10 +9214,10 @@
       <w:szCs w:val="28"/>
     </w:rPr>
   </w:style>
-  <w:style w:type="character" w:customStyle="1" w:styleId="SubtitleChar">
-    <w:name w:val="Subtitle Char"/>
-    <w:basedOn w:val="DefaultParagraphFont"/>
-    <w:link w:val="Subtitle"/>
+  <w:style w:type="character" w:customStyle="1" w:styleId="OndertitelChar">
+    <w:name w:val="Ondertitel Char"/>
+    <w:basedOn w:val="Standaardalinea-lettertype"/>
+    <w:link w:val="Ondertitel"/>
     <w:uiPriority w:val="11"/>
     <w:rsid w:val="00FD3F96"/>
     <w:rPr>
@@ -8895,11 +9228,11 @@
       <w:szCs w:val="28"/>
     </w:rPr>
   </w:style>
-  <w:style w:type="paragraph" w:styleId="Quote">
+  <w:style w:type="paragraph" w:styleId="Citaat">
     <w:name w:val="Quote"/>
-    <w:basedOn w:val="Normal"/>
-    <w:next w:val="Normal"/>
-    <w:link w:val="QuoteChar"/>
+    <w:basedOn w:val="Standaard"/>
+    <w:next w:val="Standaard"/>
+    <w:link w:val="CitaatChar"/>
     <w:uiPriority w:val="29"/>
     <w:qFormat/>
     <w:rsid w:val="00FD3F96"/>
@@ -8913,10 +9246,10 @@
       <w:color w:val="404040" w:themeColor="text1" w:themeTint="BF"/>
     </w:rPr>
   </w:style>
-  <w:style w:type="character" w:customStyle="1" w:styleId="QuoteChar">
-    <w:name w:val="Quote Char"/>
-    <w:basedOn w:val="DefaultParagraphFont"/>
-    <w:link w:val="Quote"/>
+  <w:style w:type="character" w:customStyle="1" w:styleId="CitaatChar">
+    <w:name w:val="Citaat Char"/>
+    <w:basedOn w:val="Standaardalinea-lettertype"/>
+    <w:link w:val="Citaat"/>
     <w:uiPriority w:val="29"/>
     <w:rsid w:val="00FD3F96"/>
     <w:rPr>
@@ -8925,9 +9258,9 @@
       <w:color w:val="404040" w:themeColor="text1" w:themeTint="BF"/>
     </w:rPr>
   </w:style>
-  <w:style w:type="paragraph" w:styleId="ListParagraph">
+  <w:style w:type="paragraph" w:styleId="Lijstalinea">
     <w:name w:val="List Paragraph"/>
-    <w:basedOn w:val="Normal"/>
+    <w:basedOn w:val="Standaard"/>
     <w:uiPriority w:val="34"/>
     <w:qFormat/>
     <w:rsid w:val="00FD3F96"/>
@@ -8936,9 +9269,9 @@
       <w:contextualSpacing/>
     </w:pPr>
   </w:style>
-  <w:style w:type="character" w:styleId="IntenseEmphasis">
+  <w:style w:type="character" w:styleId="Intensievebenadrukking">
     <w:name w:val="Intense Emphasis"/>
-    <w:basedOn w:val="DefaultParagraphFont"/>
+    <w:basedOn w:val="Standaardalinea-lettertype"/>
     <w:uiPriority w:val="21"/>
     <w:qFormat/>
     <w:rsid w:val="00FD3F96"/>
@@ -8948,11 +9281,11 @@
       <w:color w:val="0F4761" w:themeColor="accent1" w:themeShade="BF"/>
     </w:rPr>
   </w:style>
-  <w:style w:type="paragraph" w:styleId="IntenseQuote">
+  <w:style w:type="paragraph" w:styleId="Duidelijkcitaat">
     <w:name w:val="Intense Quote"/>
-    <w:basedOn w:val="Normal"/>
-    <w:next w:val="Normal"/>
-    <w:link w:val="IntenseQuoteChar"/>
+    <w:basedOn w:val="Standaard"/>
+    <w:next w:val="Standaard"/>
+    <w:link w:val="DuidelijkcitaatChar"/>
     <w:uiPriority w:val="30"/>
     <w:qFormat/>
     <w:rsid w:val="00FD3F96"/>
@@ -8971,10 +9304,10 @@
       <w:color w:val="0F4761" w:themeColor="accent1" w:themeShade="BF"/>
     </w:rPr>
   </w:style>
-  <w:style w:type="character" w:customStyle="1" w:styleId="IntenseQuoteChar">
-    <w:name w:val="Intense Quote Char"/>
-    <w:basedOn w:val="DefaultParagraphFont"/>
-    <w:link w:val="IntenseQuote"/>
+  <w:style w:type="character" w:customStyle="1" w:styleId="DuidelijkcitaatChar">
+    <w:name w:val="Duidelijk citaat Char"/>
+    <w:basedOn w:val="Standaardalinea-lettertype"/>
+    <w:link w:val="Duidelijkcitaat"/>
     <w:uiPriority w:val="30"/>
     <w:rsid w:val="00FD3F96"/>
     <w:rPr>
@@ -8983,9 +9316,9 @@
       <w:color w:val="0F4761" w:themeColor="accent1" w:themeShade="BF"/>
     </w:rPr>
   </w:style>
-  <w:style w:type="character" w:styleId="IntenseReference">
+  <w:style w:type="character" w:styleId="Intensieveverwijzing">
     <w:name w:val="Intense Reference"/>
-    <w:basedOn w:val="DefaultParagraphFont"/>
+    <w:basedOn w:val="Standaardalinea-lettertype"/>
     <w:uiPriority w:val="32"/>
     <w:qFormat/>
     <w:rsid w:val="00FD3F96"/>
@@ -8997,9 +9330,9 @@
       <w:spacing w:val="5"/>
     </w:rPr>
   </w:style>
-  <w:style w:type="table" w:styleId="TableGrid">
+  <w:style w:type="table" w:styleId="Tabelraster">
     <w:name w:val="Table Grid"/>
-    <w:basedOn w:val="TableNormal"/>
+    <w:basedOn w:val="Standaardtabel"/>
     <w:uiPriority w:val="39"/>
     <w:rsid w:val="00FD3F96"/>
     <w:pPr>
@@ -9016,9 +9349,9 @@
       </w:tblBorders>
     </w:tblPr>
   </w:style>
-  <w:style w:type="paragraph" w:styleId="NoSpacing">
+  <w:style w:type="paragraph" w:styleId="Geenafstand">
     <w:name w:val="No Spacing"/>
-    <w:link w:val="NoSpacingChar"/>
+    <w:link w:val="GeenafstandChar"/>
     <w:uiPriority w:val="1"/>
     <w:qFormat/>
     <w:rsid w:val="00FD3F96"/>
@@ -9031,10 +9364,10 @@
       <w14:ligatures w14:val="none"/>
     </w:rPr>
   </w:style>
-  <w:style w:type="character" w:customStyle="1" w:styleId="NoSpacingChar">
-    <w:name w:val="No Spacing Char"/>
-    <w:basedOn w:val="DefaultParagraphFont"/>
-    <w:link w:val="NoSpacing"/>
+  <w:style w:type="character" w:customStyle="1" w:styleId="GeenafstandChar">
+    <w:name w:val="Geen afstand Char"/>
+    <w:basedOn w:val="Standaardalinea-lettertype"/>
+    <w:link w:val="Geenafstand"/>
     <w:uiPriority w:val="1"/>
     <w:rsid w:val="00FD3F96"/>
     <w:rPr>
@@ -9043,9 +9376,9 @@
       <w14:ligatures w14:val="none"/>
     </w:rPr>
   </w:style>
-  <w:style w:type="table" w:styleId="GridTable1Light">
+  <w:style w:type="table" w:styleId="Rastertabel1licht">
     <w:name w:val="Grid Table 1 Light"/>
-    <w:basedOn w:val="TableNormal"/>
+    <w:basedOn w:val="Standaardtabel"/>
     <w:uiPriority w:val="46"/>
     <w:rsid w:val="0074748F"/>
     <w:pPr>
@@ -9100,10 +9433,10 @@
       </w:rPr>
     </w:tblStylePr>
   </w:style>
-  <w:style w:type="paragraph" w:styleId="Header">
+  <w:style w:type="paragraph" w:styleId="Koptekst">
     <w:name w:val="header"/>
-    <w:basedOn w:val="Normal"/>
-    <w:link w:val="HeaderChar"/>
+    <w:basedOn w:val="Standaard"/>
+    <w:link w:val="KoptekstChar"/>
     <w:uiPriority w:val="99"/>
     <w:unhideWhenUsed/>
     <w:rsid w:val="00D77BDF"/>
@@ -9115,17 +9448,17 @@
       <w:spacing w:after="0" w:line="240" w:lineRule="auto"/>
     </w:pPr>
   </w:style>
-  <w:style w:type="character" w:customStyle="1" w:styleId="HeaderChar">
-    <w:name w:val="Header Char"/>
-    <w:basedOn w:val="DefaultParagraphFont"/>
-    <w:link w:val="Header"/>
+  <w:style w:type="character" w:customStyle="1" w:styleId="KoptekstChar">
+    <w:name w:val="Koptekst Char"/>
+    <w:basedOn w:val="Standaardalinea-lettertype"/>
+    <w:link w:val="Koptekst"/>
     <w:uiPriority w:val="99"/>
     <w:rsid w:val="00D77BDF"/>
   </w:style>
-  <w:style w:type="paragraph" w:styleId="Footer">
+  <w:style w:type="paragraph" w:styleId="Voettekst">
     <w:name w:val="footer"/>
-    <w:basedOn w:val="Normal"/>
-    <w:link w:val="FooterChar"/>
+    <w:basedOn w:val="Standaard"/>
+    <w:link w:val="VoettekstChar"/>
     <w:uiPriority w:val="99"/>
     <w:unhideWhenUsed/>
     <w:rsid w:val="00D77BDF"/>
@@ -9137,16 +9470,16 @@
       <w:spacing w:after="0" w:line="240" w:lineRule="auto"/>
     </w:pPr>
   </w:style>
-  <w:style w:type="character" w:customStyle="1" w:styleId="FooterChar">
-    <w:name w:val="Footer Char"/>
-    <w:basedOn w:val="DefaultParagraphFont"/>
-    <w:link w:val="Footer"/>
+  <w:style w:type="character" w:customStyle="1" w:styleId="VoettekstChar">
+    <w:name w:val="Voettekst Char"/>
+    <w:basedOn w:val="Standaardalinea-lettertype"/>
+    <w:link w:val="Voettekst"/>
     <w:uiPriority w:val="99"/>
     <w:rsid w:val="00D77BDF"/>
   </w:style>
-  <w:style w:type="character" w:styleId="CommentReference">
+  <w:style w:type="character" w:styleId="Verwijzingopmerking">
     <w:name w:val="annotation reference"/>
-    <w:basedOn w:val="DefaultParagraphFont"/>
+    <w:basedOn w:val="Standaardalinea-lettertype"/>
     <w:uiPriority w:val="99"/>
     <w:semiHidden/>
     <w:unhideWhenUsed/>
@@ -9156,10 +9489,10 @@
       <w:szCs w:val="16"/>
     </w:rPr>
   </w:style>
-  <w:style w:type="paragraph" w:styleId="CommentText">
+  <w:style w:type="paragraph" w:styleId="Tekstopmerking">
     <w:name w:val="annotation text"/>
-    <w:basedOn w:val="Normal"/>
-    <w:link w:val="CommentTextChar"/>
+    <w:basedOn w:val="Standaard"/>
+    <w:link w:val="TekstopmerkingChar"/>
     <w:uiPriority w:val="99"/>
     <w:unhideWhenUsed/>
     <w:rsid w:val="00D32392"/>
@@ -9171,10 +9504,10 @@
       <w:szCs w:val="20"/>
     </w:rPr>
   </w:style>
-  <w:style w:type="character" w:customStyle="1" w:styleId="CommentTextChar">
-    <w:name w:val="Comment Text Char"/>
-    <w:basedOn w:val="DefaultParagraphFont"/>
-    <w:link w:val="CommentText"/>
+  <w:style w:type="character" w:customStyle="1" w:styleId="TekstopmerkingChar">
+    <w:name w:val="Tekst opmerking Char"/>
+    <w:basedOn w:val="Standaardalinea-lettertype"/>
+    <w:link w:val="Tekstopmerking"/>
     <w:uiPriority w:val="99"/>
     <w:rsid w:val="00D32392"/>
     <w:rPr>
@@ -9182,11 +9515,11 @@
       <w:szCs w:val="20"/>
     </w:rPr>
   </w:style>
-  <w:style w:type="paragraph" w:styleId="CommentSubject">
+  <w:style w:type="paragraph" w:styleId="Onderwerpvanopmerking">
     <w:name w:val="annotation subject"/>
-    <w:basedOn w:val="CommentText"/>
-    <w:next w:val="CommentText"/>
-    <w:link w:val="CommentSubjectChar"/>
+    <w:basedOn w:val="Tekstopmerking"/>
+    <w:next w:val="Tekstopmerking"/>
+    <w:link w:val="OnderwerpvanopmerkingChar"/>
     <w:uiPriority w:val="99"/>
     <w:semiHidden/>
     <w:unhideWhenUsed/>
@@ -9196,10 +9529,10 @@
       <w:bCs/>
     </w:rPr>
   </w:style>
-  <w:style w:type="character" w:customStyle="1" w:styleId="CommentSubjectChar">
-    <w:name w:val="Comment Subject Char"/>
-    <w:basedOn w:val="CommentTextChar"/>
-    <w:link w:val="CommentSubject"/>
+  <w:style w:type="character" w:customStyle="1" w:styleId="OnderwerpvanopmerkingChar">
+    <w:name w:val="Onderwerp van opmerking Char"/>
+    <w:basedOn w:val="TekstopmerkingChar"/>
+    <w:link w:val="Onderwerpvanopmerking"/>
     <w:uiPriority w:val="99"/>
     <w:semiHidden/>
     <w:rsid w:val="00D32392"/>
@@ -9209,6 +9542,16 @@
       <w:sz w:val="20"/>
       <w:szCs w:val="20"/>
     </w:rPr>
+  </w:style>
+  <w:style w:type="paragraph" w:styleId="Revisie">
+    <w:name w:val="Revision"/>
+    <w:hidden/>
+    <w:uiPriority w:val="99"/>
+    <w:semiHidden/>
+    <w:rsid w:val="00F44518"/>
+    <w:pPr>
+      <w:spacing w:after="0" w:line="240" w:lineRule="auto"/>
+    </w:pPr>
   </w:style>
 </w:styles>
 </file>

</xml_diff>